<commit_message>
Update 2024 Topic Approval Form.docx
Added 4th point to research processes
</commit_message>
<xml_diff>
--- a/Documentation/Question Development/2024 Topic Approval Form.docx
+++ b/Documentation/Question Development/2024 Topic Approval Form.docx
@@ -1184,6 +1184,32 @@
           <w:right w:val="single" w:sz="2" w:space="4" w:color="auto"/>
         </w:pBdr>
         <w:spacing w:after="0" w:line="240" w:lineRule="auto"/>
+        <w:ind w:firstLine="720"/>
+      </w:pPr>
+      <w:r>
+        <w:rPr>
+          <w:b/>
+          <w:bCs/>
+        </w:rPr>
+        <w:t xml:space="preserve">4. </w:t>
+      </w:r>
+      <w:r>
+        <w:t>I will get feedback from peers about the realism and validity of the simulation in order to confirm</w:t>
+      </w:r>
+      <w:r>
+        <w:tab/>
+        <w:t>its accuracy</w:t>
+      </w:r>
+    </w:p>
+    <w:p>
+      <w:pPr>
+        <w:pBdr>
+          <w:top w:val="single" w:sz="2" w:space="1" w:color="auto"/>
+          <w:left w:val="single" w:sz="2" w:space="4" w:color="auto"/>
+          <w:bottom w:val="single" w:sz="2" w:space="1" w:color="auto"/>
+          <w:right w:val="single" w:sz="2" w:space="4" w:color="auto"/>
+        </w:pBdr>
+        <w:spacing w:after="0" w:line="240" w:lineRule="auto"/>
       </w:pPr>
     </w:p>
     <w:p>
@@ -1228,6 +1254,7 @@
         <w:spacing w:after="0" w:line="240" w:lineRule="auto"/>
       </w:pPr>
       <w:r>
+        <w:lastRenderedPageBreak/>
         <w:tab/>
       </w:r>
       <w:r>
@@ -2631,21 +2658,6 @@
 </file>
 
 <file path=customXml/item1.xml><?xml version="1.0" encoding="utf-8"?>
-<p:properties xmlns:p="http://schemas.microsoft.com/office/2006/metadata/properties" xmlns:xsi="http://www.w3.org/2001/XMLSchema-instance" xmlns:pc="http://schemas.microsoft.com/office/infopath/2007/PartnerControls">
-  <documentManagement/>
-</p:properties>
-</file>
-
-<file path=customXml/item2.xml><?xml version="1.0" encoding="utf-8"?>
-<?mso-contentType ?>
-<FormTemplates xmlns="http://schemas.microsoft.com/sharepoint/v3/contenttype/forms">
-  <Display>DocumentLibraryForm</Display>
-  <Edit>DocumentLibraryForm</Edit>
-  <New>DocumentLibraryForm</New>
-</FormTemplates>
-</file>
-
-<file path=customXml/item3.xml><?xml version="1.0" encoding="utf-8"?>
 <ct:contentTypeSchema xmlns:ct="http://schemas.microsoft.com/office/2006/metadata/contentType" xmlns:ma="http://schemas.microsoft.com/office/2006/metadata/properties/metaAttributes" ct:_="" ma:_="" ma:contentTypeName="Document" ma:contentTypeID="0x01010011909502F540E24A91BEBA8C196DA4A4" ma:contentTypeVersion="9" ma:contentTypeDescription="Create a new document." ma:contentTypeScope="" ma:versionID="bfe0ce6289ed8af873b073d894ab6d27">
   <xsd:schema xmlns:xsd="http://www.w3.org/2001/XMLSchema" xmlns:xs="http://www.w3.org/2001/XMLSchema" xmlns:p="http://schemas.microsoft.com/office/2006/metadata/properties" xmlns:ns2="ea3b2107-205d-4480-be6b-993c54f8e769" xmlns:ns3="7bc88f6b-c815-4513-b79e-68e0b374ecad" targetNamespace="http://schemas.microsoft.com/office/2006/metadata/properties" ma:root="true" ma:fieldsID="ceea2fa930ac9b96808130d8228505b8" ns2:_="" ns3:_="">
     <xsd:import namespace="ea3b2107-205d-4480-be6b-993c54f8e769"/>
@@ -2840,28 +2852,26 @@
 </ct:contentTypeSchema>
 </file>
 
+<file path=customXml/item2.xml><?xml version="1.0" encoding="utf-8"?>
+<?mso-contentType ?>
+<FormTemplates xmlns="http://schemas.microsoft.com/sharepoint/v3/contenttype/forms">
+  <Display>DocumentLibraryForm</Display>
+  <Edit>DocumentLibraryForm</Edit>
+  <New>DocumentLibraryForm</New>
+</FormTemplates>
+</file>
+
+<file path=customXml/item3.xml><?xml version="1.0" encoding="utf-8"?>
+<p:properties xmlns:p="http://schemas.microsoft.com/office/2006/metadata/properties" xmlns:xsi="http://www.w3.org/2001/XMLSchema-instance" xmlns:pc="http://schemas.microsoft.com/office/infopath/2007/PartnerControls">
+  <documentManagement/>
+</p:properties>
+</file>
+
 <file path=customXml/item4.xml><?xml version="1.0" encoding="utf-8"?>
 <b:Sources xmlns:b="http://schemas.openxmlformats.org/officeDocument/2006/bibliography" xmlns="http://schemas.openxmlformats.org/officeDocument/2006/bibliography" SelectedStyle="\APA.XSL" StyleName="APA"/>
 </file>
 
 <file path=customXml/itemProps1.xml><?xml version="1.0" encoding="utf-8"?>
-<ds:datastoreItem xmlns:ds="http://schemas.openxmlformats.org/officeDocument/2006/customXml" ds:itemID="{5592394C-12B1-4860-BFFA-29679D62ECFB}">
-  <ds:schemaRefs>
-    <ds:schemaRef ds:uri="http://schemas.microsoft.com/office/2006/metadata/properties"/>
-    <ds:schemaRef ds:uri="http://schemas.microsoft.com/office/infopath/2007/PartnerControls"/>
-  </ds:schemaRefs>
-</ds:datastoreItem>
-</file>
-
-<file path=customXml/itemProps2.xml><?xml version="1.0" encoding="utf-8"?>
-<ds:datastoreItem xmlns:ds="http://schemas.openxmlformats.org/officeDocument/2006/customXml" ds:itemID="{D2FBF5BE-E6F0-437F-9F47-95BB86B5B881}">
-  <ds:schemaRefs>
-    <ds:schemaRef ds:uri="http://schemas.microsoft.com/sharepoint/v3/contenttype/forms"/>
-  </ds:schemaRefs>
-</ds:datastoreItem>
-</file>
-
-<file path=customXml/itemProps3.xml><?xml version="1.0" encoding="utf-8"?>
 <ds:datastoreItem xmlns:ds="http://schemas.openxmlformats.org/officeDocument/2006/customXml" ds:itemID="{867A95A8-A750-4793-B1AD-1441F61B4A4D}">
   <ds:schemaRefs>
     <ds:schemaRef ds:uri="http://schemas.microsoft.com/office/2006/metadata/contentType"/>
@@ -2880,6 +2890,23 @@
 </ds:datastoreItem>
 </file>
 
+<file path=customXml/itemProps2.xml><?xml version="1.0" encoding="utf-8"?>
+<ds:datastoreItem xmlns:ds="http://schemas.openxmlformats.org/officeDocument/2006/customXml" ds:itemID="{D2FBF5BE-E6F0-437F-9F47-95BB86B5B881}">
+  <ds:schemaRefs>
+    <ds:schemaRef ds:uri="http://schemas.microsoft.com/sharepoint/v3/contenttype/forms"/>
+  </ds:schemaRefs>
+</ds:datastoreItem>
+</file>
+
+<file path=customXml/itemProps3.xml><?xml version="1.0" encoding="utf-8"?>
+<ds:datastoreItem xmlns:ds="http://schemas.openxmlformats.org/officeDocument/2006/customXml" ds:itemID="{5592394C-12B1-4860-BFFA-29679D62ECFB}">
+  <ds:schemaRefs>
+    <ds:schemaRef ds:uri="http://schemas.microsoft.com/office/2006/metadata/properties"/>
+    <ds:schemaRef ds:uri="http://schemas.microsoft.com/office/infopath/2007/PartnerControls"/>
+  </ds:schemaRefs>
+</ds:datastoreItem>
+</file>
+
 <file path=customXml/itemProps4.xml><?xml version="1.0" encoding="utf-8"?>
 <ds:datastoreItem xmlns:ds="http://schemas.openxmlformats.org/officeDocument/2006/customXml" ds:itemID="{B8D845F9-1966-4EF7-AE7D-3667D276C4F2}">
   <ds:schemaRefs>

</xml_diff>